<commit_message>
Update YAML and report
</commit_message>
<xml_diff>
--- a/Report.docx
+++ b/Report.docx
@@ -67,14 +67,22 @@
           <w:lang w:val="de-DE"/>
         </w:rPr>
         <w:lastRenderedPageBreak/>
-        <w:t>Project description</w:t>
-      </w:r>
-    </w:p>
-    <w:p>
-      <w:pPr>
+        <w:t xml:space="preserve">Project </w:t>
+      </w:r>
+      <w:proofErr w:type="spellStart"/>
+      <w:r>
         <w:rPr>
           <w:lang w:val="de-DE"/>
         </w:rPr>
+        <w:t>description</w:t>
+      </w:r>
+      <w:proofErr w:type="spellEnd"/>
+    </w:p>
+    <w:p>
+      <w:pPr>
+        <w:rPr>
+          <w:lang w:val="de-DE"/>
+        </w:rPr>
       </w:pPr>
     </w:p>
     <w:p>
@@ -88,13 +96,42 @@
         <w:rPr>
           <w:lang w:val="de-DE"/>
         </w:rPr>
-        <w:t>Project pipeline architecture:</w:t>
+        <w:t xml:space="preserve">Project </w:t>
+      </w:r>
+      <w:proofErr w:type="spellStart"/>
+      <w:r>
+        <w:rPr>
+          <w:lang w:val="de-DE"/>
+        </w:rPr>
+        <w:t>pipeline</w:t>
+      </w:r>
+      <w:proofErr w:type="spellEnd"/>
+      <w:r>
+        <w:rPr>
+          <w:lang w:val="de-DE"/>
+        </w:rPr>
+        <w:t xml:space="preserve"> </w:t>
+      </w:r>
+      <w:proofErr w:type="spellStart"/>
+      <w:r>
+        <w:rPr>
+          <w:lang w:val="de-DE"/>
+        </w:rPr>
+        <w:t>architecture</w:t>
+      </w:r>
+      <w:proofErr w:type="spellEnd"/>
+      <w:r>
+        <w:rPr>
+          <w:lang w:val="de-DE"/>
+        </w:rPr>
+        <w:t>:</w:t>
       </w:r>
     </w:p>
     <w:p>
       <w:r>
         <w:t xml:space="preserve">The pipeline with several single python scripts which can be execute together or individually by using the package </w:t>
       </w:r>
+      <w:proofErr w:type="spellStart"/>
       <w:r>
         <w:rPr>
           <w:b/>
@@ -102,6 +139,7 @@
         </w:rPr>
         <w:t>Pydoit</w:t>
       </w:r>
+      <w:proofErr w:type="spellEnd"/>
       <w:r>
         <w:t>. In general this work tries to follow the seven quick tips given by Marijn van Vliet</w:t>
       </w:r>
@@ -138,12 +176,28 @@
         </w:sdtContent>
       </w:sdt>
       <w:r>
-        <w:t>. Also some recommendations and best practices were taken over from his conpy example project like the filenames class which conveniently manages file paths.</w:t>
-      </w:r>
-    </w:p>
-    <w:p>
-      <w:r>
-        <w:t>Using the pipeline with Pydoit has several advantages:</w:t>
+        <w:t xml:space="preserve">. Also some recommendations and best practices were taken over from his </w:t>
+      </w:r>
+      <w:proofErr w:type="spellStart"/>
+      <w:r>
+        <w:t>conpy</w:t>
+      </w:r>
+      <w:proofErr w:type="spellEnd"/>
+      <w:r>
+        <w:t xml:space="preserve"> example project like the filenames class which conveniently manages file paths.</w:t>
+      </w:r>
+    </w:p>
+    <w:p>
+      <w:r>
+        <w:t xml:space="preserve">Using the pipeline with </w:t>
+      </w:r>
+      <w:proofErr w:type="spellStart"/>
+      <w:r>
+        <w:t>Pydoit</w:t>
+      </w:r>
+      <w:proofErr w:type="spellEnd"/>
+      <w:r>
+        <w:t xml:space="preserve"> has several advantages:</w:t>
       </w:r>
     </w:p>
     <w:p>
@@ -200,8 +254,13 @@
         <w:pStyle w:val="ListParagraph"/>
         <w:ind w:left="360"/>
       </w:pPr>
-      <w:r>
-        <w:t>Pydoit takes fully care of parallelization of the specified jobs and uses the provided computing resource therefore very efficiently which saves time especially computing results for multiple subjects.</w:t>
+      <w:proofErr w:type="spellStart"/>
+      <w:r>
+        <w:t>Pydoit</w:t>
+      </w:r>
+      <w:proofErr w:type="spellEnd"/>
+      <w:r>
+        <w:t xml:space="preserve"> takes fully care of parallelization of the specified jobs and uses the provided computing resource therefore very efficiently which saves time especially computing results for multiple subjects.</w:t>
       </w:r>
     </w:p>
     <w:p>
@@ -223,6 +282,7 @@
           <w:lang w:val="de-DE"/>
         </w:rPr>
       </w:pPr>
+      <w:proofErr w:type="spellStart"/>
       <w:r>
         <w:rPr>
           <w:lang w:val="de-DE"/>
@@ -230,6 +290,7 @@
         <w:lastRenderedPageBreak/>
         <w:t>Preprocessing</w:t>
       </w:r>
+      <w:proofErr w:type="spellEnd"/>
     </w:p>
     <w:p>
       <w:pPr>
@@ -436,8 +497,13 @@
         <w:t>Filter design:</w:t>
       </w:r>
       <w:r>
-        <w:t xml:space="preserve"> Firwin</w:t>
-      </w:r>
+        <w:t xml:space="preserve"> </w:t>
+      </w:r>
+      <w:proofErr w:type="spellStart"/>
+      <w:r>
+        <w:t>Firwin</w:t>
+      </w:r>
+      <w:proofErr w:type="spellEnd"/>
       <w:r>
         <w:br/>
       </w:r>
@@ -508,7 +574,15 @@
         </w:numPr>
       </w:pPr>
       <w:r>
-        <w:t>Saves them in raw.info[“bads”]</w:t>
+        <w:t>Saves them in raw.info[“</w:t>
+      </w:r>
+      <w:proofErr w:type="spellStart"/>
+      <w:r>
+        <w:t>bads</w:t>
+      </w:r>
+      <w:proofErr w:type="spellEnd"/>
+      <w:r>
+        <w:t>”]</w:t>
       </w:r>
     </w:p>
     <w:p>
@@ -571,7 +645,15 @@
         </w:numPr>
       </w:pPr>
       <w:r>
-        <w:t>Use ICA specific Highpass Filter as described by Cohen and others.</w:t>
+        <w:t xml:space="preserve">Use ICA specific </w:t>
+      </w:r>
+      <w:proofErr w:type="spellStart"/>
+      <w:r>
+        <w:t>Highpass</w:t>
+      </w:r>
+      <w:proofErr w:type="spellEnd"/>
+      <w:r>
+        <w:t xml:space="preserve"> Filter as described by Cohen and others.</w:t>
       </w:r>
     </w:p>
     <w:p>
@@ -590,7 +672,15 @@
         <w:t>Therefore,</w:t>
       </w:r>
       <w:r>
-        <w:t xml:space="preserve"> I choose a Highpass with Cutoff-Frequency 1Hz</w:t>
+        <w:t xml:space="preserve"> I choose a </w:t>
+      </w:r>
+      <w:proofErr w:type="spellStart"/>
+      <w:r>
+        <w:t>Highpass</w:t>
+      </w:r>
+      <w:proofErr w:type="spellEnd"/>
+      <w:r>
+        <w:t xml:space="preserve"> with Cutoff-Frequency 1Hz</w:t>
       </w:r>
       <w:r>
         <w:t>.</w:t>
@@ -619,8 +709,13 @@
         </w:numPr>
         <w:ind w:left="630" w:hanging="630"/>
       </w:pPr>
-      <w:r>
-        <w:t>Rereference (04_rereference.py)</w:t>
+      <w:proofErr w:type="spellStart"/>
+      <w:r>
+        <w:t>Rereference</w:t>
+      </w:r>
+      <w:proofErr w:type="spellEnd"/>
+      <w:r>
+        <w:t xml:space="preserve"> (04_rereference.py)</w:t>
       </w:r>
     </w:p>
     <w:p>
@@ -698,7 +793,13 @@
     </w:p>
     <w:p>
       <w:r>
-        <w:t>For this purpose I stayed close to the ERP Core paper by using the mastoids as reference.</w:t>
+        <w:t>For this purpose I stayed close to the ERP Core paper by using the mastoids</w:t>
+      </w:r>
+      <w:r>
+        <w:t xml:space="preserve"> (average P9/P10)</w:t>
+      </w:r>
+      <w:r>
+        <w:t xml:space="preserve"> as reference.</w:t>
       </w:r>
     </w:p>
     <w:p>
@@ -2609,7 +2710,7 @@
 </file>
 
 <file path=customXml/itemProps1.xml><?xml version="1.0" encoding="utf-8"?>
-<ds:datastoreItem xmlns:ds="http://schemas.openxmlformats.org/officeDocument/2006/customXml" ds:itemID="{C0032907-82EB-4DFA-9264-78F83C9F0033}">
+<ds:datastoreItem xmlns:ds="http://schemas.openxmlformats.org/officeDocument/2006/customXml" ds:itemID="{34FD539C-5C9C-4318-A7C3-C59DFB278A83}">
   <ds:schemaRefs>
     <ds:schemaRef ds:uri="http://schemas.openxmlformats.org/officeDocument/2006/bibliography"/>
   </ds:schemaRefs>

</xml_diff>